<commit_message>
Add updated project meeting documents
</commit_message>
<xml_diff>
--- a/documents/minutes/Project Meeting - 1.docx
+++ b/documents/minutes/Project Meeting - 1.docx
@@ -93,7 +93,16 @@
     </w:p>
     <w:p>
       <w:r>
-        <w:t>• Populations – EA optimiser</w:t>
+        <w:t xml:space="preserve">• </w:t>
+      </w:r>
+      <w:r>
+        <w:rPr>
+          <w:highlight w:val="yellow"/>
+        </w:rPr>
+        <w:t>Populations</w:t>
+      </w:r>
+      <w:r>
+        <w:t xml:space="preserve"> – EA optimiser</w:t>
       </w:r>
     </w:p>
     <w:p>

</xml_diff>